<commit_message>
updated the release, operation and decommissioning phase secondary documents (included AVCDL phase ID / added page numbers)
</commit_message>
<xml_diff>
--- a/source/reference_documents/secondary_documents/decommissioning phase/Decommissioning Report/Decommissioning Report.docx
+++ b/source/reference_documents/secondary_documents/decommissioning phase/Decommissioning Report/Decommissioning Report.docx
@@ -1,6 +1,6 @@
 
 <file path=word/document.xml><?xml version="1.0" encoding="utf-8"?>
-<w:document xmlns:wpc="http://schemas.microsoft.com/office/word/2010/wordprocessingCanvas" xmlns:cx="http://schemas.microsoft.com/office/drawing/2014/chartex" xmlns:cx1="http://schemas.microsoft.com/office/drawing/2015/9/8/chartex" xmlns:cx2="http://schemas.microsoft.com/office/drawing/2015/10/21/chartex" xmlns:cx3="http://schemas.microsoft.com/office/drawing/2016/5/9/chartex" xmlns:cx4="http://schemas.microsoft.com/office/drawing/2016/5/10/chartex" xmlns:cx5="http://schemas.microsoft.com/office/drawing/2016/5/11/chartex" xmlns:cx6="http://schemas.microsoft.com/office/drawing/2016/5/12/chartex" xmlns:cx7="http://schemas.microsoft.com/office/drawing/2016/5/13/chartex" xmlns:cx8="http://schemas.microsoft.com/office/drawing/2016/5/14/chartex" xmlns:mc="http://schemas.openxmlformats.org/markup-compatibility/2006" xmlns:aink="http://schemas.microsoft.com/office/drawing/2016/ink" xmlns:am3d="http://schemas.microsoft.com/office/drawing/2017/model3d" xmlns:o="urn:schemas-microsoft-com:office:office" xmlns:r="http://schemas.openxmlformats.org/officeDocument/2006/relationships" xmlns:m="http://schemas.openxmlformats.org/officeDocument/2006/math" xmlns:v="urn:schemas-microsoft-com:vml" xmlns:wp14="http://schemas.microsoft.com/office/word/2010/wordprocessingDrawing" xmlns:wp="http://schemas.openxmlformats.org/drawingml/2006/wordprocessingDrawing" xmlns:w10="urn:schemas-microsoft-com:office:word" xmlns:w="http://schemas.openxmlformats.org/wordprocessingml/2006/main" xmlns:w14="http://schemas.microsoft.com/office/word/2010/wordml" xmlns:w15="http://schemas.microsoft.com/office/word/2012/wordml" xmlns:w16cex="http://schemas.microsoft.com/office/word/2018/wordml/cex" xmlns:w16cid="http://schemas.microsoft.com/office/word/2016/wordml/cid" xmlns:w16="http://schemas.microsoft.com/office/word/2018/wordml" xmlns:w16se="http://schemas.microsoft.com/office/word/2015/wordml/symex" xmlns:wpg="http://schemas.microsoft.com/office/word/2010/wordprocessingGroup" xmlns:wpi="http://schemas.microsoft.com/office/word/2010/wordprocessingInk" xmlns:wne="http://schemas.microsoft.com/office/word/2006/wordml" xmlns:wps="http://schemas.microsoft.com/office/word/2010/wordprocessingShape" mc:Ignorable="w14 w15 w16se w16cid w16 w16cex wp14">
+<w:document xmlns:wpc="http://schemas.microsoft.com/office/word/2010/wordprocessingCanvas" xmlns:cx="http://schemas.microsoft.com/office/drawing/2014/chartex" xmlns:cx1="http://schemas.microsoft.com/office/drawing/2015/9/8/chartex" xmlns:cx2="http://schemas.microsoft.com/office/drawing/2015/10/21/chartex" xmlns:cx3="http://schemas.microsoft.com/office/drawing/2016/5/9/chartex" xmlns:cx4="http://schemas.microsoft.com/office/drawing/2016/5/10/chartex" xmlns:cx5="http://schemas.microsoft.com/office/drawing/2016/5/11/chartex" xmlns:cx6="http://schemas.microsoft.com/office/drawing/2016/5/12/chartex" xmlns:cx7="http://schemas.microsoft.com/office/drawing/2016/5/13/chartex" xmlns:cx8="http://schemas.microsoft.com/office/drawing/2016/5/14/chartex" xmlns:mc="http://schemas.openxmlformats.org/markup-compatibility/2006" xmlns:aink="http://schemas.microsoft.com/office/drawing/2016/ink" xmlns:am3d="http://schemas.microsoft.com/office/drawing/2017/model3d" xmlns:o="urn:schemas-microsoft-com:office:office" xmlns:oel="http://schemas.microsoft.com/office/2019/extlst" xmlns:r="http://schemas.openxmlformats.org/officeDocument/2006/relationships" xmlns:m="http://schemas.openxmlformats.org/officeDocument/2006/math" xmlns:v="urn:schemas-microsoft-com:vml" xmlns:wp14="http://schemas.microsoft.com/office/word/2010/wordprocessingDrawing" xmlns:wp="http://schemas.openxmlformats.org/drawingml/2006/wordprocessingDrawing" xmlns:w10="urn:schemas-microsoft-com:office:word" xmlns:w="http://schemas.openxmlformats.org/wordprocessingml/2006/main" xmlns:w14="http://schemas.microsoft.com/office/word/2010/wordml" xmlns:w15="http://schemas.microsoft.com/office/word/2012/wordml" xmlns:w16cex="http://schemas.microsoft.com/office/word/2018/wordml/cex" xmlns:w16cid="http://schemas.microsoft.com/office/word/2016/wordml/cid" xmlns:w16="http://schemas.microsoft.com/office/word/2018/wordml" xmlns:w16sdtdh="http://schemas.microsoft.com/office/word/2020/wordml/sdtdatahash" xmlns:w16se="http://schemas.microsoft.com/office/word/2015/wordml/symex" xmlns:wpg="http://schemas.microsoft.com/office/word/2010/wordprocessingGroup" xmlns:wpi="http://schemas.microsoft.com/office/word/2010/wordprocessingInk" xmlns:wne="http://schemas.microsoft.com/office/word/2006/wordml" xmlns:wps="http://schemas.microsoft.com/office/word/2010/wordprocessingShape" mc:Ignorable="w14 w15 w16se w16cid w16 w16cex w16sdtdh wp14">
   <w:body>
     <w:p>
       <w:pPr>
@@ -28,7 +28,7 @@
         <w:t xml:space="preserve">Version </w:t>
       </w:r>
       <w:r>
-        <w:t>5</w:t>
+        <w:t>6</w:t>
       </w:r>
     </w:p>
     <w:p>
@@ -45,7 +45,7 @@
         <w:rPr>
           <w:noProof/>
         </w:rPr>
-        <w:t>1/19/22 8:11 AM</w:t>
+        <w:t>9/8/23 1:01 PM</w:t>
       </w:r>
       <w:r>
         <w:fldChar w:fldCharType="end"/>
@@ -146,7 +146,21 @@
           <w:b/>
           <w:bCs/>
         </w:rPr>
-        <w:t>ISO 21434</w:t>
+        <w:t>ISO</w:t>
+      </w:r>
+      <w:r>
+        <w:rPr>
+          <w:b/>
+          <w:bCs/>
+        </w:rPr>
+        <w:t>/SAE</w:t>
+      </w:r>
+      <w:r>
+        <w:rPr>
+          <w:b/>
+          <w:bCs/>
+        </w:rPr>
+        <w:t xml:space="preserve"> 21434</w:t>
       </w:r>
       <w:r>
         <w:t xml:space="preserve"> and </w:t>
@@ -274,7 +288,7 @@
         <w:pStyle w:val="FirstParagraph"/>
         <w:jc w:val="both"/>
       </w:pPr>
-      <w:hyperlink r:id="rId5" w:history="1">
+      <w:hyperlink r:id="rId7" w:history="1">
         <w:r>
           <w:rPr>
             <w:rStyle w:val="Hyperlink"/>
@@ -499,15 +513,7 @@
         <w:t xml:space="preserve">security-relevant </w:t>
       </w:r>
       <w:r>
-        <w:t xml:space="preserve">elements removed and associated activities performed </w:t>
-      </w:r>
-      <w:proofErr w:type="gramStart"/>
-      <w:r>
-        <w:t>in order to</w:t>
-      </w:r>
-      <w:proofErr w:type="gramEnd"/>
-      <w:r>
-        <w:t xml:space="preserve"> make a component read</w:t>
+        <w:t>elements removed and associated activities performed in order to make a component read</w:t>
       </w:r>
       <w:r>
         <w:t>y</w:t>
@@ -814,33 +820,13 @@
         <w:t xml:space="preserve"> Report</w:t>
       </w:r>
       <w:r>
-        <w:t xml:space="preserve"> detail</w:t>
-      </w:r>
-      <w:r>
-        <w:t>s</w:t>
-      </w:r>
-      <w:r>
-        <w:t xml:space="preserve"> the security-relevant elements removed and associated activities performed </w:t>
-      </w:r>
-      <w:proofErr w:type="gramStart"/>
-      <w:r>
-        <w:t>in order to</w:t>
-      </w:r>
-      <w:proofErr w:type="gramEnd"/>
-      <w:r>
-        <w:t xml:space="preserve"> make a component read</w:t>
+        <w:t xml:space="preserve"> details the security-relevant elements removed and associated activities performed in order to make a component read</w:t>
       </w:r>
       <w:r>
         <w:t>y</w:t>
       </w:r>
       <w:r>
-        <w:t xml:space="preserve"> for </w:t>
-      </w:r>
-      <w:r>
-        <w:t>disposal</w:t>
-      </w:r>
-      <w:r>
-        <w:t>.</w:t>
+        <w:t xml:space="preserve"> for disposal.</w:t>
       </w:r>
     </w:p>
     <w:p>
@@ -954,13 +940,7 @@
         <w:jc w:val="both"/>
       </w:pPr>
       <w:r>
-        <w:t xml:space="preserve">Description of </w:t>
-      </w:r>
-      <w:r>
-        <w:t>disposal</w:t>
-      </w:r>
-      <w:r>
-        <w:t xml:space="preserve"> mechanism</w:t>
+        <w:t>Description of disposal mechanism</w:t>
       </w:r>
     </w:p>
     <w:p>
@@ -1152,7 +1132,7 @@
         </w:rPr>
         <w:br/>
       </w:r>
-      <w:hyperlink r:id="rId6" w:history="1">
+      <w:hyperlink r:id="rId8" w:history="1">
         <w:r>
           <w:rPr>
             <w:rStyle w:val="Hyperlink"/>
@@ -1225,7 +1205,7 @@
         </w:rPr>
         <w:br/>
       </w:r>
-      <w:hyperlink r:id="rId7" w:history="1">
+      <w:hyperlink r:id="rId9" w:history="1">
         <w:r>
           <w:rPr>
             <w:rStyle w:val="Hyperlink"/>
@@ -1251,17 +1231,205 @@
     </w:p>
     <w:p/>
     <w:sectPr>
+      <w:footerReference w:type="even" r:id="rId10"/>
+      <w:footerReference w:type="default" r:id="rId11"/>
+      <w:headerReference w:type="first" r:id="rId12"/>
       <w:pgSz w:w="12240" w:h="15840"/>
       <w:pgMar w:top="1440" w:right="1440" w:bottom="1440" w:left="1440" w:header="720" w:footer="720" w:gutter="0"/>
       <w:pgNumType w:start="1"/>
       <w:cols w:space="720"/>
+      <w:titlePg/>
     </w:sectPr>
   </w:body>
 </w:document>
 </file>
 
+<file path=word/endnotes.xml><?xml version="1.0" encoding="utf-8"?>
+<w:endnotes xmlns:wpc="http://schemas.microsoft.com/office/word/2010/wordprocessingCanvas" xmlns:cx="http://schemas.microsoft.com/office/drawing/2014/chartex" xmlns:cx1="http://schemas.microsoft.com/office/drawing/2015/9/8/chartex" xmlns:cx2="http://schemas.microsoft.com/office/drawing/2015/10/21/chartex" xmlns:cx3="http://schemas.microsoft.com/office/drawing/2016/5/9/chartex" xmlns:cx4="http://schemas.microsoft.com/office/drawing/2016/5/10/chartex" xmlns:cx5="http://schemas.microsoft.com/office/drawing/2016/5/11/chartex" xmlns:cx6="http://schemas.microsoft.com/office/drawing/2016/5/12/chartex" xmlns:cx7="http://schemas.microsoft.com/office/drawing/2016/5/13/chartex" xmlns:cx8="http://schemas.microsoft.com/office/drawing/2016/5/14/chartex" xmlns:mc="http://schemas.openxmlformats.org/markup-compatibility/2006" xmlns:aink="http://schemas.microsoft.com/office/drawing/2016/ink" xmlns:am3d="http://schemas.microsoft.com/office/drawing/2017/model3d" xmlns:o="urn:schemas-microsoft-com:office:office" xmlns:oel="http://schemas.microsoft.com/office/2019/extlst" xmlns:r="http://schemas.openxmlformats.org/officeDocument/2006/relationships" xmlns:m="http://schemas.openxmlformats.org/officeDocument/2006/math" xmlns:v="urn:schemas-microsoft-com:vml" xmlns:wp14="http://schemas.microsoft.com/office/word/2010/wordprocessingDrawing" xmlns:wp="http://schemas.openxmlformats.org/drawingml/2006/wordprocessingDrawing" xmlns:w10="urn:schemas-microsoft-com:office:word" xmlns:w="http://schemas.openxmlformats.org/wordprocessingml/2006/main" xmlns:w14="http://schemas.microsoft.com/office/word/2010/wordml" xmlns:w15="http://schemas.microsoft.com/office/word/2012/wordml" xmlns:w16cex="http://schemas.microsoft.com/office/word/2018/wordml/cex" xmlns:w16cid="http://schemas.microsoft.com/office/word/2016/wordml/cid" xmlns:w16="http://schemas.microsoft.com/office/word/2018/wordml" xmlns:w16sdtdh="http://schemas.microsoft.com/office/word/2020/wordml/sdtdatahash" xmlns:w16se="http://schemas.microsoft.com/office/word/2015/wordml/symex" xmlns:wpg="http://schemas.microsoft.com/office/word/2010/wordprocessingGroup" xmlns:wpi="http://schemas.microsoft.com/office/word/2010/wordprocessingInk" xmlns:wne="http://schemas.microsoft.com/office/word/2006/wordml" xmlns:wps="http://schemas.microsoft.com/office/word/2010/wordprocessingShape" mc:Ignorable="w14 w15 w16se w16cid w16 w16cex w16sdtdh wp14">
+  <w:endnote w:type="separator" w:id="-1">
+    <w:p>
+      <w:pPr>
+        <w:spacing w:line="240" w:lineRule="auto"/>
+      </w:pPr>
+      <w:r>
+        <w:separator/>
+      </w:r>
+    </w:p>
+  </w:endnote>
+  <w:endnote w:type="continuationSeparator" w:id="0">
+    <w:p>
+      <w:pPr>
+        <w:spacing w:line="240" w:lineRule="auto"/>
+      </w:pPr>
+      <w:r>
+        <w:continuationSeparator/>
+      </w:r>
+    </w:p>
+  </w:endnote>
+</w:endnotes>
+</file>
+
+<file path=word/footer1.xml><?xml version="1.0" encoding="utf-8"?>
+<w:ftr xmlns:wpc="http://schemas.microsoft.com/office/word/2010/wordprocessingCanvas" xmlns:cx="http://schemas.microsoft.com/office/drawing/2014/chartex" xmlns:cx1="http://schemas.microsoft.com/office/drawing/2015/9/8/chartex" xmlns:cx2="http://schemas.microsoft.com/office/drawing/2015/10/21/chartex" xmlns:cx3="http://schemas.microsoft.com/office/drawing/2016/5/9/chartex" xmlns:cx4="http://schemas.microsoft.com/office/drawing/2016/5/10/chartex" xmlns:cx5="http://schemas.microsoft.com/office/drawing/2016/5/11/chartex" xmlns:cx6="http://schemas.microsoft.com/office/drawing/2016/5/12/chartex" xmlns:cx7="http://schemas.microsoft.com/office/drawing/2016/5/13/chartex" xmlns:cx8="http://schemas.microsoft.com/office/drawing/2016/5/14/chartex" xmlns:mc="http://schemas.openxmlformats.org/markup-compatibility/2006" xmlns:aink="http://schemas.microsoft.com/office/drawing/2016/ink" xmlns:am3d="http://schemas.microsoft.com/office/drawing/2017/model3d" xmlns:o="urn:schemas-microsoft-com:office:office" xmlns:oel="http://schemas.microsoft.com/office/2019/extlst" xmlns:r="http://schemas.openxmlformats.org/officeDocument/2006/relationships" xmlns:m="http://schemas.openxmlformats.org/officeDocument/2006/math" xmlns:v="urn:schemas-microsoft-com:vml" xmlns:wp14="http://schemas.microsoft.com/office/word/2010/wordprocessingDrawing" xmlns:wp="http://schemas.openxmlformats.org/drawingml/2006/wordprocessingDrawing" xmlns:w10="urn:schemas-microsoft-com:office:word" xmlns:w="http://schemas.openxmlformats.org/wordprocessingml/2006/main" xmlns:w14="http://schemas.microsoft.com/office/word/2010/wordml" xmlns:w15="http://schemas.microsoft.com/office/word/2012/wordml" xmlns:w16cex="http://schemas.microsoft.com/office/word/2018/wordml/cex" xmlns:w16cid="http://schemas.microsoft.com/office/word/2016/wordml/cid" xmlns:w16="http://schemas.microsoft.com/office/word/2018/wordml" xmlns:w16sdtdh="http://schemas.microsoft.com/office/word/2020/wordml/sdtdatahash" xmlns:w16se="http://schemas.microsoft.com/office/word/2015/wordml/symex" xmlns:wpg="http://schemas.microsoft.com/office/word/2010/wordprocessingGroup" xmlns:wpi="http://schemas.microsoft.com/office/word/2010/wordprocessingInk" xmlns:wne="http://schemas.microsoft.com/office/word/2006/wordml" xmlns:wps="http://schemas.microsoft.com/office/word/2010/wordprocessingShape" mc:Ignorable="w14 w15 w16se w16cid w16 w16cex w16sdtdh wp14">
+  <w:sdt>
+    <w:sdtPr>
+      <w:rPr>
+        <w:rStyle w:val="PageNumber"/>
+      </w:rPr>
+      <w:id w:val="-2093071351"/>
+      <w:docPartObj>
+        <w:docPartGallery w:val="Page Numbers (Bottom of Page)"/>
+        <w:docPartUnique/>
+      </w:docPartObj>
+    </w:sdtPr>
+    <w:sdtContent>
+      <w:p>
+        <w:pPr>
+          <w:pStyle w:val="Footer"/>
+          <w:framePr w:wrap="none" w:vAnchor="text" w:hAnchor="margin" w:xAlign="right" w:y="1"/>
+          <w:rPr>
+            <w:rStyle w:val="PageNumber"/>
+          </w:rPr>
+        </w:pPr>
+        <w:r>
+          <w:rPr>
+            <w:rStyle w:val="PageNumber"/>
+          </w:rPr>
+          <w:fldChar w:fldCharType="begin"/>
+        </w:r>
+        <w:r>
+          <w:rPr>
+            <w:rStyle w:val="PageNumber"/>
+          </w:rPr>
+          <w:instrText xml:space="preserve"> PAGE </w:instrText>
+        </w:r>
+        <w:r>
+          <w:rPr>
+            <w:rStyle w:val="PageNumber"/>
+          </w:rPr>
+          <w:fldChar w:fldCharType="end"/>
+        </w:r>
+      </w:p>
+    </w:sdtContent>
+  </w:sdt>
+  <w:p>
+    <w:pPr>
+      <w:pStyle w:val="Footer"/>
+      <w:ind w:right="360"/>
+    </w:pPr>
+  </w:p>
+</w:ftr>
+</file>
+
+<file path=word/footer2.xml><?xml version="1.0" encoding="utf-8"?>
+<w:ftr xmlns:wpc="http://schemas.microsoft.com/office/word/2010/wordprocessingCanvas" xmlns:cx="http://schemas.microsoft.com/office/drawing/2014/chartex" xmlns:cx1="http://schemas.microsoft.com/office/drawing/2015/9/8/chartex" xmlns:cx2="http://schemas.microsoft.com/office/drawing/2015/10/21/chartex" xmlns:cx3="http://schemas.microsoft.com/office/drawing/2016/5/9/chartex" xmlns:cx4="http://schemas.microsoft.com/office/drawing/2016/5/10/chartex" xmlns:cx5="http://schemas.microsoft.com/office/drawing/2016/5/11/chartex" xmlns:cx6="http://schemas.microsoft.com/office/drawing/2016/5/12/chartex" xmlns:cx7="http://schemas.microsoft.com/office/drawing/2016/5/13/chartex" xmlns:cx8="http://schemas.microsoft.com/office/drawing/2016/5/14/chartex" xmlns:mc="http://schemas.openxmlformats.org/markup-compatibility/2006" xmlns:aink="http://schemas.microsoft.com/office/drawing/2016/ink" xmlns:am3d="http://schemas.microsoft.com/office/drawing/2017/model3d" xmlns:o="urn:schemas-microsoft-com:office:office" xmlns:oel="http://schemas.microsoft.com/office/2019/extlst" xmlns:r="http://schemas.openxmlformats.org/officeDocument/2006/relationships" xmlns:m="http://schemas.openxmlformats.org/officeDocument/2006/math" xmlns:v="urn:schemas-microsoft-com:vml" xmlns:wp14="http://schemas.microsoft.com/office/word/2010/wordprocessingDrawing" xmlns:wp="http://schemas.openxmlformats.org/drawingml/2006/wordprocessingDrawing" xmlns:w10="urn:schemas-microsoft-com:office:word" xmlns:w="http://schemas.openxmlformats.org/wordprocessingml/2006/main" xmlns:w14="http://schemas.microsoft.com/office/word/2010/wordml" xmlns:w15="http://schemas.microsoft.com/office/word/2012/wordml" xmlns:w16cex="http://schemas.microsoft.com/office/word/2018/wordml/cex" xmlns:w16cid="http://schemas.microsoft.com/office/word/2016/wordml/cid" xmlns:w16="http://schemas.microsoft.com/office/word/2018/wordml" xmlns:w16sdtdh="http://schemas.microsoft.com/office/word/2020/wordml/sdtdatahash" xmlns:w16se="http://schemas.microsoft.com/office/word/2015/wordml/symex" xmlns:wpg="http://schemas.microsoft.com/office/word/2010/wordprocessingGroup" xmlns:wpi="http://schemas.microsoft.com/office/word/2010/wordprocessingInk" xmlns:wne="http://schemas.microsoft.com/office/word/2006/wordml" xmlns:wps="http://schemas.microsoft.com/office/word/2010/wordprocessingShape" mc:Ignorable="w14 w15 w16se w16cid w16 w16cex w16sdtdh wp14">
+  <w:sdt>
+    <w:sdtPr>
+      <w:rPr>
+        <w:rStyle w:val="PageNumber"/>
+      </w:rPr>
+      <w:id w:val="-503512320"/>
+      <w:docPartObj>
+        <w:docPartGallery w:val="Page Numbers (Bottom of Page)"/>
+        <w:docPartUnique/>
+      </w:docPartObj>
+    </w:sdtPr>
+    <w:sdtContent>
+      <w:p>
+        <w:pPr>
+          <w:pStyle w:val="Footer"/>
+          <w:framePr w:wrap="none" w:vAnchor="text" w:hAnchor="margin" w:xAlign="right" w:y="1"/>
+          <w:rPr>
+            <w:rStyle w:val="PageNumber"/>
+          </w:rPr>
+        </w:pPr>
+        <w:r>
+          <w:rPr>
+            <w:rStyle w:val="PageNumber"/>
+          </w:rPr>
+          <w:fldChar w:fldCharType="begin"/>
+        </w:r>
+        <w:r>
+          <w:rPr>
+            <w:rStyle w:val="PageNumber"/>
+          </w:rPr>
+          <w:instrText xml:space="preserve"> PAGE </w:instrText>
+        </w:r>
+        <w:r>
+          <w:rPr>
+            <w:rStyle w:val="PageNumber"/>
+          </w:rPr>
+          <w:fldChar w:fldCharType="separate"/>
+        </w:r>
+        <w:r>
+          <w:rPr>
+            <w:rStyle w:val="PageNumber"/>
+            <w:noProof/>
+          </w:rPr>
+          <w:t>3</w:t>
+        </w:r>
+        <w:r>
+          <w:rPr>
+            <w:rStyle w:val="PageNumber"/>
+          </w:rPr>
+          <w:fldChar w:fldCharType="end"/>
+        </w:r>
+      </w:p>
+    </w:sdtContent>
+  </w:sdt>
+  <w:p>
+    <w:pPr>
+      <w:pStyle w:val="Footer"/>
+      <w:ind w:right="360"/>
+    </w:pPr>
+  </w:p>
+</w:ftr>
+</file>
+
+<file path=word/footnotes.xml><?xml version="1.0" encoding="utf-8"?>
+<w:footnotes xmlns:wpc="http://schemas.microsoft.com/office/word/2010/wordprocessingCanvas" xmlns:cx="http://schemas.microsoft.com/office/drawing/2014/chartex" xmlns:cx1="http://schemas.microsoft.com/office/drawing/2015/9/8/chartex" xmlns:cx2="http://schemas.microsoft.com/office/drawing/2015/10/21/chartex" xmlns:cx3="http://schemas.microsoft.com/office/drawing/2016/5/9/chartex" xmlns:cx4="http://schemas.microsoft.com/office/drawing/2016/5/10/chartex" xmlns:cx5="http://schemas.microsoft.com/office/drawing/2016/5/11/chartex" xmlns:cx6="http://schemas.microsoft.com/office/drawing/2016/5/12/chartex" xmlns:cx7="http://schemas.microsoft.com/office/drawing/2016/5/13/chartex" xmlns:cx8="http://schemas.microsoft.com/office/drawing/2016/5/14/chartex" xmlns:mc="http://schemas.openxmlformats.org/markup-compatibility/2006" xmlns:aink="http://schemas.microsoft.com/office/drawing/2016/ink" xmlns:am3d="http://schemas.microsoft.com/office/drawing/2017/model3d" xmlns:o="urn:schemas-microsoft-com:office:office" xmlns:oel="http://schemas.microsoft.com/office/2019/extlst" xmlns:r="http://schemas.openxmlformats.org/officeDocument/2006/relationships" xmlns:m="http://schemas.openxmlformats.org/officeDocument/2006/math" xmlns:v="urn:schemas-microsoft-com:vml" xmlns:wp14="http://schemas.microsoft.com/office/word/2010/wordprocessingDrawing" xmlns:wp="http://schemas.openxmlformats.org/drawingml/2006/wordprocessingDrawing" xmlns:w10="urn:schemas-microsoft-com:office:word" xmlns:w="http://schemas.openxmlformats.org/wordprocessingml/2006/main" xmlns:w14="http://schemas.microsoft.com/office/word/2010/wordml" xmlns:w15="http://schemas.microsoft.com/office/word/2012/wordml" xmlns:w16cex="http://schemas.microsoft.com/office/word/2018/wordml/cex" xmlns:w16cid="http://schemas.microsoft.com/office/word/2016/wordml/cid" xmlns:w16="http://schemas.microsoft.com/office/word/2018/wordml" xmlns:w16sdtdh="http://schemas.microsoft.com/office/word/2020/wordml/sdtdatahash" xmlns:w16se="http://schemas.microsoft.com/office/word/2015/wordml/symex" xmlns:wpg="http://schemas.microsoft.com/office/word/2010/wordprocessingGroup" xmlns:wpi="http://schemas.microsoft.com/office/word/2010/wordprocessingInk" xmlns:wne="http://schemas.microsoft.com/office/word/2006/wordml" xmlns:wps="http://schemas.microsoft.com/office/word/2010/wordprocessingShape" mc:Ignorable="w14 w15 w16se w16cid w16 w16cex w16sdtdh wp14">
+  <w:footnote w:type="separator" w:id="-1">
+    <w:p>
+      <w:pPr>
+        <w:spacing w:line="240" w:lineRule="auto"/>
+      </w:pPr>
+      <w:r>
+        <w:separator/>
+      </w:r>
+    </w:p>
+  </w:footnote>
+  <w:footnote w:type="continuationSeparator" w:id="0">
+    <w:p>
+      <w:pPr>
+        <w:spacing w:line="240" w:lineRule="auto"/>
+      </w:pPr>
+      <w:r>
+        <w:continuationSeparator/>
+      </w:r>
+    </w:p>
+  </w:footnote>
+</w:footnotes>
+</file>
+
+<file path=word/header1.xml><?xml version="1.0" encoding="utf-8"?>
+<w:hdr xmlns:wpc="http://schemas.microsoft.com/office/word/2010/wordprocessingCanvas" xmlns:cx="http://schemas.microsoft.com/office/drawing/2014/chartex" xmlns:cx1="http://schemas.microsoft.com/office/drawing/2015/9/8/chartex" xmlns:cx2="http://schemas.microsoft.com/office/drawing/2015/10/21/chartex" xmlns:cx3="http://schemas.microsoft.com/office/drawing/2016/5/9/chartex" xmlns:cx4="http://schemas.microsoft.com/office/drawing/2016/5/10/chartex" xmlns:cx5="http://schemas.microsoft.com/office/drawing/2016/5/11/chartex" xmlns:cx6="http://schemas.microsoft.com/office/drawing/2016/5/12/chartex" xmlns:cx7="http://schemas.microsoft.com/office/drawing/2016/5/13/chartex" xmlns:cx8="http://schemas.microsoft.com/office/drawing/2016/5/14/chartex" xmlns:mc="http://schemas.openxmlformats.org/markup-compatibility/2006" xmlns:aink="http://schemas.microsoft.com/office/drawing/2016/ink" xmlns:am3d="http://schemas.microsoft.com/office/drawing/2017/model3d" xmlns:o="urn:schemas-microsoft-com:office:office" xmlns:oel="http://schemas.microsoft.com/office/2019/extlst" xmlns:r="http://schemas.openxmlformats.org/officeDocument/2006/relationships" xmlns:m="http://schemas.openxmlformats.org/officeDocument/2006/math" xmlns:v="urn:schemas-microsoft-com:vml" xmlns:wp14="http://schemas.microsoft.com/office/word/2010/wordprocessingDrawing" xmlns:wp="http://schemas.openxmlformats.org/drawingml/2006/wordprocessingDrawing" xmlns:w10="urn:schemas-microsoft-com:office:word" xmlns:w="http://schemas.openxmlformats.org/wordprocessingml/2006/main" xmlns:w14="http://schemas.microsoft.com/office/word/2010/wordml" xmlns:w15="http://schemas.microsoft.com/office/word/2012/wordml" xmlns:w16cex="http://schemas.microsoft.com/office/word/2018/wordml/cex" xmlns:w16cid="http://schemas.microsoft.com/office/word/2016/wordml/cid" xmlns:w16="http://schemas.microsoft.com/office/word/2018/wordml" xmlns:w16sdtdh="http://schemas.microsoft.com/office/word/2020/wordml/sdtdatahash" xmlns:w16se="http://schemas.microsoft.com/office/word/2015/wordml/symex" xmlns:wpg="http://schemas.microsoft.com/office/word/2010/wordprocessingGroup" xmlns:wpi="http://schemas.microsoft.com/office/word/2010/wordprocessingInk" xmlns:wne="http://schemas.microsoft.com/office/word/2006/wordml" xmlns:wps="http://schemas.microsoft.com/office/word/2010/wordprocessingShape" mc:Ignorable="w14 w15 w16se w16cid w16 w16cex w16sdtdh wp14">
+  <w:p>
+    <w:pPr>
+      <w:pStyle w:val="Header"/>
+    </w:pPr>
+    <w:r>
+      <w:tab/>
+    </w:r>
+    <w:r>
+      <w:tab/>
+      <w:t>AVCDL-Decommissioning-1.1</w:t>
+    </w:r>
+  </w:p>
+</w:hdr>
+</file>
+
 <file path=word/numbering.xml><?xml version="1.0" encoding="utf-8"?>
-<w:numbering xmlns:wpc="http://schemas.microsoft.com/office/word/2010/wordprocessingCanvas" xmlns:cx="http://schemas.microsoft.com/office/drawing/2014/chartex" xmlns:cx1="http://schemas.microsoft.com/office/drawing/2015/9/8/chartex" xmlns:cx2="http://schemas.microsoft.com/office/drawing/2015/10/21/chartex" xmlns:cx3="http://schemas.microsoft.com/office/drawing/2016/5/9/chartex" xmlns:cx4="http://schemas.microsoft.com/office/drawing/2016/5/10/chartex" xmlns:cx5="http://schemas.microsoft.com/office/drawing/2016/5/11/chartex" xmlns:cx6="http://schemas.microsoft.com/office/drawing/2016/5/12/chartex" xmlns:cx7="http://schemas.microsoft.com/office/drawing/2016/5/13/chartex" xmlns:cx8="http://schemas.microsoft.com/office/drawing/2016/5/14/chartex" xmlns:mc="http://schemas.openxmlformats.org/markup-compatibility/2006" xmlns:aink="http://schemas.microsoft.com/office/drawing/2016/ink" xmlns:am3d="http://schemas.microsoft.com/office/drawing/2017/model3d" xmlns:o="urn:schemas-microsoft-com:office:office" xmlns:r="http://schemas.openxmlformats.org/officeDocument/2006/relationships" xmlns:m="http://schemas.openxmlformats.org/officeDocument/2006/math" xmlns:v="urn:schemas-microsoft-com:vml" xmlns:wp14="http://schemas.microsoft.com/office/word/2010/wordprocessingDrawing" xmlns:wp="http://schemas.openxmlformats.org/drawingml/2006/wordprocessingDrawing" xmlns:w10="urn:schemas-microsoft-com:office:word" xmlns:w="http://schemas.openxmlformats.org/wordprocessingml/2006/main" xmlns:w14="http://schemas.microsoft.com/office/word/2010/wordml" xmlns:w15="http://schemas.microsoft.com/office/word/2012/wordml" xmlns:w16cex="http://schemas.microsoft.com/office/word/2018/wordml/cex" xmlns:w16cid="http://schemas.microsoft.com/office/word/2016/wordml/cid" xmlns:w16="http://schemas.microsoft.com/office/word/2018/wordml" xmlns:w16se="http://schemas.microsoft.com/office/word/2015/wordml/symex" xmlns:wpg="http://schemas.microsoft.com/office/word/2010/wordprocessingGroup" xmlns:wpi="http://schemas.microsoft.com/office/word/2010/wordprocessingInk" xmlns:wne="http://schemas.microsoft.com/office/word/2006/wordml" xmlns:wps="http://schemas.microsoft.com/office/word/2010/wordprocessingShape" mc:Ignorable="w14 w15 w16se w16cid w16 w16cex wp14">
+<w:numbering xmlns:wpc="http://schemas.microsoft.com/office/word/2010/wordprocessingCanvas" xmlns:cx="http://schemas.microsoft.com/office/drawing/2014/chartex" xmlns:cx1="http://schemas.microsoft.com/office/drawing/2015/9/8/chartex" xmlns:cx2="http://schemas.microsoft.com/office/drawing/2015/10/21/chartex" xmlns:cx3="http://schemas.microsoft.com/office/drawing/2016/5/9/chartex" xmlns:cx4="http://schemas.microsoft.com/office/drawing/2016/5/10/chartex" xmlns:cx5="http://schemas.microsoft.com/office/drawing/2016/5/11/chartex" xmlns:cx6="http://schemas.microsoft.com/office/drawing/2016/5/12/chartex" xmlns:cx7="http://schemas.microsoft.com/office/drawing/2016/5/13/chartex" xmlns:cx8="http://schemas.microsoft.com/office/drawing/2016/5/14/chartex" xmlns:mc="http://schemas.openxmlformats.org/markup-compatibility/2006" xmlns:aink="http://schemas.microsoft.com/office/drawing/2016/ink" xmlns:am3d="http://schemas.microsoft.com/office/drawing/2017/model3d" xmlns:o="urn:schemas-microsoft-com:office:office" xmlns:oel="http://schemas.microsoft.com/office/2019/extlst" xmlns:r="http://schemas.openxmlformats.org/officeDocument/2006/relationships" xmlns:m="http://schemas.openxmlformats.org/officeDocument/2006/math" xmlns:v="urn:schemas-microsoft-com:vml" xmlns:wp14="http://schemas.microsoft.com/office/word/2010/wordprocessingDrawing" xmlns:wp="http://schemas.openxmlformats.org/drawingml/2006/wordprocessingDrawing" xmlns:w10="urn:schemas-microsoft-com:office:word" xmlns:w="http://schemas.openxmlformats.org/wordprocessingml/2006/main" xmlns:w14="http://schemas.microsoft.com/office/word/2010/wordml" xmlns:w15="http://schemas.microsoft.com/office/word/2012/wordml" xmlns:w16cex="http://schemas.microsoft.com/office/word/2018/wordml/cex" xmlns:w16cid="http://schemas.microsoft.com/office/word/2016/wordml/cid" xmlns:w16="http://schemas.microsoft.com/office/word/2018/wordml" xmlns:w16sdtdh="http://schemas.microsoft.com/office/word/2020/wordml/sdtdatahash" xmlns:w16se="http://schemas.microsoft.com/office/word/2015/wordml/symex" xmlns:wpg="http://schemas.microsoft.com/office/word/2010/wordprocessingGroup" xmlns:wpi="http://schemas.microsoft.com/office/word/2010/wordprocessingInk" xmlns:wne="http://schemas.microsoft.com/office/word/2006/wordml" xmlns:wps="http://schemas.microsoft.com/office/word/2010/wordprocessingShape" mc:Ignorable="w14 w15 w16se w16cid w16 w16cex w16sdtdh wp14">
   <w:abstractNum w:abstractNumId="0" w15:restartNumberingAfterBreak="0">
     <w:nsid w:val="18AB1217"/>
     <w:multiLevelType w:val="multilevel"/>
@@ -1886,29 +2054,29 @@
       </w:rPr>
     </w:lvl>
   </w:abstractNum>
-  <w:num w:numId="1">
+  <w:num w:numId="1" w16cid:durableId="913006012">
     <w:abstractNumId w:val="5"/>
   </w:num>
-  <w:num w:numId="2">
+  <w:num w:numId="2" w16cid:durableId="801073141">
     <w:abstractNumId w:val="3"/>
   </w:num>
-  <w:num w:numId="3">
+  <w:num w:numId="3" w16cid:durableId="2055495187">
     <w:abstractNumId w:val="0"/>
   </w:num>
-  <w:num w:numId="4">
+  <w:num w:numId="4" w16cid:durableId="1828668884">
     <w:abstractNumId w:val="4"/>
   </w:num>
-  <w:num w:numId="5">
+  <w:num w:numId="5" w16cid:durableId="323818506">
     <w:abstractNumId w:val="1"/>
   </w:num>
-  <w:num w:numId="6">
+  <w:num w:numId="6" w16cid:durableId="133067769">
     <w:abstractNumId w:val="2"/>
   </w:num>
 </w:numbering>
 </file>
 
 <file path=word/styles.xml><?xml version="1.0" encoding="utf-8"?>
-<w:styles xmlns:mc="http://schemas.openxmlformats.org/markup-compatibility/2006" xmlns:r="http://schemas.openxmlformats.org/officeDocument/2006/relationships" xmlns:w="http://schemas.openxmlformats.org/wordprocessingml/2006/main" xmlns:w14="http://schemas.microsoft.com/office/word/2010/wordml" xmlns:w15="http://schemas.microsoft.com/office/word/2012/wordml" xmlns:w16cex="http://schemas.microsoft.com/office/word/2018/wordml/cex" xmlns:w16cid="http://schemas.microsoft.com/office/word/2016/wordml/cid" xmlns:w16="http://schemas.microsoft.com/office/word/2018/wordml" xmlns:w16se="http://schemas.microsoft.com/office/word/2015/wordml/symex" mc:Ignorable="w14 w15 w16se w16cid w16 w16cex">
+<w:styles xmlns:mc="http://schemas.openxmlformats.org/markup-compatibility/2006" xmlns:r="http://schemas.openxmlformats.org/officeDocument/2006/relationships" xmlns:w="http://schemas.openxmlformats.org/wordprocessingml/2006/main" xmlns:w14="http://schemas.microsoft.com/office/word/2010/wordml" xmlns:w15="http://schemas.microsoft.com/office/word/2012/wordml" xmlns:w16cex="http://schemas.microsoft.com/office/word/2018/wordml/cex" xmlns:w16cid="http://schemas.microsoft.com/office/word/2016/wordml/cid" xmlns:w16="http://schemas.microsoft.com/office/word/2018/wordml" xmlns:w16sdtdh="http://schemas.microsoft.com/office/word/2020/wordml/sdtdatahash" xmlns:w16se="http://schemas.microsoft.com/office/word/2015/wordml/symex" mc:Ignorable="w14 w15 w16se w16cid w16 w16cex w16sdtdh">
   <w:docDefaults>
     <w:rPrDefault>
       <w:rPr>
@@ -2577,6 +2745,58 @@
     <w:semiHidden/>
     <w:rsid w:val="00D25FA0"/>
   </w:style>
+  <w:style w:type="paragraph" w:styleId="Header">
+    <w:name w:val="header"/>
+    <w:basedOn w:val="Normal"/>
+    <w:link w:val="HeaderChar"/>
+    <w:uiPriority w:val="99"/>
+    <w:unhideWhenUsed/>
+    <w:rsid w:val="007A2CA9"/>
+    <w:pPr>
+      <w:tabs>
+        <w:tab w:val="center" w:pos="4680"/>
+        <w:tab w:val="right" w:pos="9360"/>
+      </w:tabs>
+      <w:spacing w:line="240" w:lineRule="auto"/>
+    </w:pPr>
+  </w:style>
+  <w:style w:type="character" w:customStyle="1" w:styleId="HeaderChar">
+    <w:name w:val="Header Char"/>
+    <w:basedOn w:val="DefaultParagraphFont"/>
+    <w:link w:val="Header"/>
+    <w:uiPriority w:val="99"/>
+    <w:rsid w:val="007A2CA9"/>
+  </w:style>
+  <w:style w:type="paragraph" w:styleId="Footer">
+    <w:name w:val="footer"/>
+    <w:basedOn w:val="Normal"/>
+    <w:link w:val="FooterChar"/>
+    <w:uiPriority w:val="99"/>
+    <w:unhideWhenUsed/>
+    <w:rsid w:val="007A2CA9"/>
+    <w:pPr>
+      <w:tabs>
+        <w:tab w:val="center" w:pos="4680"/>
+        <w:tab w:val="right" w:pos="9360"/>
+      </w:tabs>
+      <w:spacing w:line="240" w:lineRule="auto"/>
+    </w:pPr>
+  </w:style>
+  <w:style w:type="character" w:customStyle="1" w:styleId="FooterChar">
+    <w:name w:val="Footer Char"/>
+    <w:basedOn w:val="DefaultParagraphFont"/>
+    <w:link w:val="Footer"/>
+    <w:uiPriority w:val="99"/>
+    <w:rsid w:val="007A2CA9"/>
+  </w:style>
+  <w:style w:type="character" w:styleId="PageNumber">
+    <w:name w:val="page number"/>
+    <w:basedOn w:val="DefaultParagraphFont"/>
+    <w:uiPriority w:val="99"/>
+    <w:semiHidden/>
+    <w:unhideWhenUsed/>
+    <w:rsid w:val="007A2CA9"/>
+  </w:style>
 </w:styles>
 </file>
 

</xml_diff>